<commit_message>
Updated resume. Added images
</commit_message>
<xml_diff>
--- a/john_tran_resume.docx
+++ b/john_tran_resume.docx
@@ -16,10 +16,9 @@
       </w:tblPr>
       <w:tblGrid>
         <w:gridCol w:w="2727"/>
-        <w:gridCol w:w="2727"/>
+        <w:gridCol w:w="2728"/>
         <w:gridCol w:w="2819"/>
-        <w:gridCol w:w="89"/>
-        <w:gridCol w:w="730"/>
+        <w:gridCol w:w="818"/>
         <w:gridCol w:w="1996"/>
       </w:tblGrid>
       <w:tr>
@@ -29,7 +28,7 @@
         <w:tc>
           <w:tcPr>
             <w:tcW w:w="5000" w:type="pct"/>
-            <w:gridSpan w:val="6"/>
+            <w:gridSpan w:val="5"/>
             <w:shd w:val="clear" w:color="auto" w:fill="auto"/>
           </w:tcPr>
           <w:p>
@@ -110,16 +109,16 @@
                 <w:szCs w:val="22"/>
               </w:rPr>
               <w:drawing>
-                <wp:anchor distT="0" distB="54610" distL="91440" distR="91440" simplePos="0" relativeHeight="251668480" behindDoc="0" locked="0" layoutInCell="1" allowOverlap="1" wp14:anchorId="1A3ECCDC" wp14:editId="3DAE5D73">
+                <wp:anchor distT="0" distB="27305" distL="91440" distR="91440" simplePos="0" relativeHeight="251668480" behindDoc="0" locked="0" layoutInCell="1" allowOverlap="1" wp14:anchorId="1A3ECCDC" wp14:editId="6B11D81A">
                   <wp:simplePos x="0" y="0"/>
                   <wp:positionH relativeFrom="margin">
-                    <wp:align>center</wp:align>
+                    <wp:posOffset>690880</wp:posOffset>
                   </wp:positionH>
                   <wp:positionV relativeFrom="margin">
-                    <wp:align>center</wp:align>
+                    <wp:posOffset>10795</wp:posOffset>
                   </wp:positionV>
-                  <wp:extent cx="182880" cy="182880"/>
-                  <wp:effectExtent l="0" t="0" r="0" b="0"/>
+                  <wp:extent cx="214760" cy="201168"/>
+                  <wp:effectExtent l="0" t="0" r="0" b="2540"/>
                   <wp:wrapTopAndBottom/>
                   <wp:docPr id="2" name="Picture 2"/>
                   <wp:cNvGraphicFramePr>
@@ -133,7 +132,13 @@
                           <pic:cNvPicPr/>
                         </pic:nvPicPr>
                         <pic:blipFill>
-                          <a:blip r:embed="rId8"/>
+                          <a:blip r:embed="rId8" cstate="print">
+                            <a:extLst>
+                              <a:ext uri="{28A0092B-C50C-407E-A947-70E740481C1C}">
+                                <a14:useLocalDpi xmlns:a14="http://schemas.microsoft.com/office/drawing/2010/main" val="0"/>
+                              </a:ext>
+                            </a:extLst>
+                          </a:blip>
                           <a:stretch>
                             <a:fillRect/>
                           </a:stretch>
@@ -141,7 +146,7 @@
                         <pic:spPr>
                           <a:xfrm>
                             <a:off x="0" y="0"/>
-                            <a:ext cx="182880" cy="182880"/>
+                            <a:ext cx="214760" cy="201168"/>
                           </a:xfrm>
                           <a:prstGeom prst="rect">
                             <a:avLst/>
@@ -198,20 +203,20 @@
                 <w:szCs w:val="22"/>
               </w:rPr>
               <w:drawing>
-                <wp:anchor distT="0" distB="54610" distL="114300" distR="114300" simplePos="0" relativeHeight="251667456" behindDoc="0" locked="0" layoutInCell="1" allowOverlap="1" wp14:anchorId="50C38735" wp14:editId="6543D5C6">
+                <wp:anchor distT="0" distB="27305" distL="114300" distR="114300" simplePos="0" relativeHeight="251667456" behindDoc="0" locked="0" layoutInCell="1" allowOverlap="1" wp14:anchorId="50C38735" wp14:editId="47344BB4">
                   <wp:simplePos x="0" y="0"/>
                   <wp:positionH relativeFrom="margin">
-                    <wp:align>center</wp:align>
+                    <wp:posOffset>655955</wp:posOffset>
                   </wp:positionH>
                   <wp:positionV relativeFrom="margin">
-                    <wp:align>center</wp:align>
+                    <wp:posOffset>14605</wp:posOffset>
                   </wp:positionV>
-                  <wp:extent cx="246380" cy="182880"/>
-                  <wp:effectExtent l="0" t="0" r="7620" b="0"/>
+                  <wp:extent cx="301752" cy="201168"/>
+                  <wp:effectExtent l="0" t="0" r="3175" b="2540"/>
                   <wp:wrapTopAndBottom/>
                   <wp:docPr id="1" name="Picture 1"/>
                   <wp:cNvGraphicFramePr>
-                    <a:graphicFrameLocks xmlns:a="http://schemas.openxmlformats.org/drawingml/2006/main"/>
+                    <a:graphicFrameLocks xmlns:a="http://schemas.openxmlformats.org/drawingml/2006/main" noChangeAspect="1"/>
                   </wp:cNvGraphicFramePr>
                   <a:graphic xmlns:a="http://schemas.openxmlformats.org/drawingml/2006/main">
                     <a:graphicData uri="http://schemas.openxmlformats.org/drawingml/2006/picture">
@@ -221,7 +226,13 @@
                           <pic:cNvPicPr/>
                         </pic:nvPicPr>
                         <pic:blipFill>
-                          <a:blip r:embed="rId9"/>
+                          <a:blip r:embed="rId9" cstate="print">
+                            <a:extLst>
+                              <a:ext uri="{28A0092B-C50C-407E-A947-70E740481C1C}">
+                                <a14:useLocalDpi xmlns:a14="http://schemas.microsoft.com/office/drawing/2010/main" val="0"/>
+                              </a:ext>
+                            </a:extLst>
+                          </a:blip>
                           <a:stretch>
                             <a:fillRect/>
                           </a:stretch>
@@ -229,7 +240,7 @@
                         <pic:spPr>
                           <a:xfrm>
                             <a:off x="0" y="0"/>
-                            <a:ext cx="246380" cy="182880"/>
+                            <a:ext cx="301752" cy="201168"/>
                           </a:xfrm>
                           <a:prstGeom prst="rect">
                             <a:avLst/>
@@ -298,7 +309,7 @@
                 <w:noProof/>
               </w:rPr>
               <w:drawing>
-                <wp:anchor distT="0" distB="54610" distL="114300" distR="114300" simplePos="0" relativeHeight="251670528" behindDoc="0" locked="0" layoutInCell="1" allowOverlap="1" wp14:anchorId="4576C0A2" wp14:editId="766CF454">
+                <wp:anchor distT="0" distB="27305" distL="114300" distR="114300" simplePos="0" relativeHeight="251670528" behindDoc="0" locked="0" layoutInCell="1" allowOverlap="1" wp14:anchorId="4576C0A2" wp14:editId="51503070">
                   <wp:simplePos x="0" y="0"/>
                   <wp:positionH relativeFrom="margin">
                     <wp:align>center</wp:align>
@@ -306,8 +317,8 @@
                   <wp:positionV relativeFrom="margin">
                     <wp:align>center</wp:align>
                   </wp:positionV>
-                  <wp:extent cx="182880" cy="182880"/>
-                  <wp:effectExtent l="0" t="0" r="0" b="0"/>
+                  <wp:extent cx="201168" cy="201168"/>
+                  <wp:effectExtent l="0" t="0" r="2540" b="2540"/>
                   <wp:wrapTopAndBottom/>
                   <wp:docPr id="4" name="Picture 4"/>
                   <wp:cNvGraphicFramePr>
@@ -321,7 +332,13 @@
                           <pic:cNvPicPr/>
                         </pic:nvPicPr>
                         <pic:blipFill>
-                          <a:blip r:embed="rId10"/>
+                          <a:blip r:embed="rId10" cstate="print">
+                            <a:extLst>
+                              <a:ext uri="{28A0092B-C50C-407E-A947-70E740481C1C}">
+                                <a14:useLocalDpi xmlns:a14="http://schemas.microsoft.com/office/drawing/2010/main" val="0"/>
+                              </a:ext>
+                            </a:extLst>
+                          </a:blip>
                           <a:stretch>
                             <a:fillRect/>
                           </a:stretch>
@@ -329,7 +346,7 @@
                         <pic:spPr>
                           <a:xfrm>
                             <a:off x="0" y="0"/>
-                            <a:ext cx="182880" cy="182880"/>
+                            <a:ext cx="201168" cy="201168"/>
                           </a:xfrm>
                           <a:prstGeom prst="rect">
                             <a:avLst/>
@@ -368,7 +385,6 @@
         <w:tc>
           <w:tcPr>
             <w:tcW w:w="1229" w:type="pct"/>
-            <w:gridSpan w:val="2"/>
             <w:shd w:val="clear" w:color="auto" w:fill="auto"/>
           </w:tcPr>
           <w:p>
@@ -390,16 +406,16 @@
                 <w:noProof/>
               </w:rPr>
               <w:drawing>
-                <wp:anchor distT="0" distB="54610" distL="114300" distR="114300" simplePos="0" relativeHeight="251669504" behindDoc="0" locked="0" layoutInCell="1" allowOverlap="1" wp14:anchorId="7DB5CB41" wp14:editId="4CE62DD4">
+                <wp:anchor distT="0" distB="27305" distL="114300" distR="114300" simplePos="0" relativeHeight="251669504" behindDoc="0" locked="0" layoutInCell="1" allowOverlap="1" wp14:anchorId="7DB5CB41" wp14:editId="26E52486">
                   <wp:simplePos x="0" y="0"/>
                   <wp:positionH relativeFrom="margin">
-                    <wp:align>center</wp:align>
+                    <wp:posOffset>456565</wp:posOffset>
                   </wp:positionH>
                   <wp:positionV relativeFrom="margin">
-                    <wp:align>center</wp:align>
+                    <wp:posOffset>10795</wp:posOffset>
                   </wp:positionV>
-                  <wp:extent cx="182880" cy="182880"/>
-                  <wp:effectExtent l="0" t="0" r="0" b="0"/>
+                  <wp:extent cx="214760" cy="201168"/>
+                  <wp:effectExtent l="0" t="0" r="0" b="2540"/>
                   <wp:wrapTopAndBottom/>
                   <wp:docPr id="3" name="Picture 3"/>
                   <wp:cNvGraphicFramePr>
@@ -413,7 +429,13 @@
                           <pic:cNvPicPr/>
                         </pic:nvPicPr>
                         <pic:blipFill>
-                          <a:blip r:embed="rId11"/>
+                          <a:blip r:embed="rId11" cstate="print">
+                            <a:extLst>
+                              <a:ext uri="{28A0092B-C50C-407E-A947-70E740481C1C}">
+                                <a14:useLocalDpi xmlns:a14="http://schemas.microsoft.com/office/drawing/2010/main" val="0"/>
+                              </a:ext>
+                            </a:extLst>
+                          </a:blip>
                           <a:stretch>
                             <a:fillRect/>
                           </a:stretch>
@@ -421,7 +443,7 @@
                         <pic:spPr>
                           <a:xfrm>
                             <a:off x="0" y="0"/>
-                            <a:ext cx="182880" cy="182880"/>
+                            <a:ext cx="214760" cy="201168"/>
                           </a:xfrm>
                           <a:prstGeom prst="rect">
                             <a:avLst/>
@@ -465,7 +487,7 @@
         <w:tc>
           <w:tcPr>
             <w:tcW w:w="5000" w:type="pct"/>
-            <w:gridSpan w:val="6"/>
+            <w:gridSpan w:val="5"/>
             <w:tcBorders>
               <w:bottom w:val="single" w:sz="4" w:space="0" w:color="auto"/>
             </w:tcBorders>
@@ -587,7 +609,7 @@
         <w:tc>
           <w:tcPr>
             <w:tcW w:w="1269" w:type="pct"/>
-            <w:gridSpan w:val="3"/>
+            <w:gridSpan w:val="2"/>
             <w:tcBorders>
               <w:top w:val="single" w:sz="12" w:space="0" w:color="auto"/>
             </w:tcBorders>
@@ -640,7 +662,7 @@
         <w:tc>
           <w:tcPr>
             <w:tcW w:w="5000" w:type="pct"/>
-            <w:gridSpan w:val="6"/>
+            <w:gridSpan w:val="5"/>
             <w:shd w:val="clear" w:color="auto" w:fill="auto"/>
           </w:tcPr>
           <w:p>
@@ -764,7 +786,7 @@
         <w:tc>
           <w:tcPr>
             <w:tcW w:w="2540" w:type="pct"/>
-            <w:gridSpan w:val="4"/>
+            <w:gridSpan w:val="3"/>
             <w:shd w:val="clear" w:color="auto" w:fill="auto"/>
           </w:tcPr>
           <w:p>
@@ -811,6 +833,8 @@
               </w:rPr>
               <w:t>Discrete Mathematics</w:t>
             </w:r>
+            <w:bookmarkStart w:id="0" w:name="_GoBack"/>
+            <w:bookmarkEnd w:id="0"/>
           </w:p>
           <w:p>
             <w:pPr>
@@ -867,7 +891,7 @@
         <w:tc>
           <w:tcPr>
             <w:tcW w:w="5000" w:type="pct"/>
-            <w:gridSpan w:val="6"/>
+            <w:gridSpan w:val="5"/>
             <w:tcBorders>
               <w:bottom w:val="single" w:sz="4" w:space="0" w:color="auto"/>
             </w:tcBorders>
@@ -902,7 +926,7 @@
         <w:tc>
           <w:tcPr>
             <w:tcW w:w="4100" w:type="pct"/>
-            <w:gridSpan w:val="5"/>
+            <w:gridSpan w:val="4"/>
             <w:tcBorders>
               <w:top w:val="single" w:sz="4" w:space="0" w:color="auto"/>
             </w:tcBorders>
@@ -1136,7 +1160,7 @@
         <w:tc>
           <w:tcPr>
             <w:tcW w:w="4100" w:type="pct"/>
-            <w:gridSpan w:val="5"/>
+            <w:gridSpan w:val="4"/>
             <w:shd w:val="clear" w:color="auto" w:fill="auto"/>
           </w:tcPr>
           <w:p>
@@ -1329,7 +1353,7 @@
         <w:tc>
           <w:tcPr>
             <w:tcW w:w="4100" w:type="pct"/>
-            <w:gridSpan w:val="5"/>
+            <w:gridSpan w:val="4"/>
             <w:shd w:val="clear" w:color="auto" w:fill="auto"/>
           </w:tcPr>
           <w:p>
@@ -1504,7 +1528,7 @@
         <w:tc>
           <w:tcPr>
             <w:tcW w:w="5000" w:type="pct"/>
-            <w:gridSpan w:val="6"/>
+            <w:gridSpan w:val="5"/>
             <w:tcBorders>
               <w:bottom w:val="single" w:sz="4" w:space="0" w:color="auto"/>
             </w:tcBorders>
@@ -1540,7 +1564,7 @@
         <w:tc>
           <w:tcPr>
             <w:tcW w:w="5000" w:type="pct"/>
-            <w:gridSpan w:val="6"/>
+            <w:gridSpan w:val="5"/>
             <w:tcBorders>
               <w:top w:val="single" w:sz="4" w:space="0" w:color="auto"/>
             </w:tcBorders>
@@ -1559,23 +1583,20 @@
                 <w:szCs w:val="22"/>
               </w:rPr>
             </w:pPr>
-            <w:hyperlink r:id="rId12" w:history="1">
-              <w:r>
-                <w:rPr>
-                  <w:rStyle w:val="Hyperlink"/>
-                  <w:rFonts w:ascii="Calibri" w:hAnsi="Calibri" w:cs="Calibri"/>
-                  <w:b/>
-                  <w:sz w:val="22"/>
-                  <w:szCs w:val="20"/>
-                </w:rPr>
-                <w:t>Falcon</w:t>
-              </w:r>
-            </w:hyperlink>
-            <w:r>
-              <w:rPr>
-                <w:rFonts w:ascii="Calibri" w:hAnsi="Calibri" w:cs="Calibri"/>
-                <w:sz w:val="22"/>
-                <w:szCs w:val="20"/>
+            <w:r>
+              <w:rPr>
+                <w:rFonts w:ascii="Calibri" w:hAnsi="Calibri" w:cs="Calibri"/>
+                <w:b/>
+                <w:sz w:val="22"/>
+                <w:szCs w:val="22"/>
+              </w:rPr>
+              <w:t>Falcon</w:t>
+            </w:r>
+            <w:r>
+              <w:rPr>
+                <w:rFonts w:ascii="Calibri" w:hAnsi="Calibri" w:cs="Calibri"/>
+                <w:sz w:val="22"/>
+                <w:szCs w:val="22"/>
               </w:rPr>
               <w:t xml:space="preserve">: </w:t>
             </w:r>
@@ -1583,7 +1604,7 @@
               <w:rPr>
                 <w:rFonts w:ascii="Calibri" w:hAnsi="Calibri" w:cs="Calibri"/>
                 <w:sz w:val="22"/>
-                <w:szCs w:val="20"/>
+                <w:szCs w:val="22"/>
               </w:rPr>
               <w:t>Cross</w:t>
             </w:r>
@@ -1591,7 +1612,7 @@
               <w:rPr>
                 <w:rFonts w:ascii="Calibri" w:hAnsi="Calibri" w:cs="Calibri"/>
                 <w:sz w:val="22"/>
-                <w:szCs w:val="20"/>
+                <w:szCs w:val="22"/>
               </w:rPr>
               <w:t>-platform desktop database client.</w:t>
             </w:r>
@@ -1628,13 +1649,7 @@
                 <w:sz w:val="22"/>
                 <w:szCs w:val="22"/>
               </w:rPr>
-              <w:t>using React and Electron</w:t>
-            </w:r>
-            <w:r>
-              <w:rPr>
-                <w:rFonts w:ascii="Calibri" w:hAnsi="Calibri" w:cs="Calibri"/>
-              </w:rPr>
-              <w:t>.</w:t>
+              <w:t>using React and Electron.</w:t>
             </w:r>
           </w:p>
           <w:p>
@@ -1661,7 +1676,15 @@
                 <w:sz w:val="22"/>
                 <w:szCs w:val="22"/>
               </w:rPr>
-              <w:t>Expanded back-end ORM to be able to manipulate SQLite table contents and schema.</w:t>
+              <w:t>Expanded back</w:t>
+            </w:r>
+            <w:r>
+              <w:rPr>
+                <w:rFonts w:ascii="Calibri" w:hAnsi="Calibri" w:cs="Calibri"/>
+                <w:sz w:val="22"/>
+                <w:szCs w:val="22"/>
+              </w:rPr>
+              <w:t>-end ORM to be able to manipulate SQLite table contents and schema.</w:t>
             </w:r>
           </w:p>
           <w:p>
@@ -1677,18 +1700,15 @@
                 <w:szCs w:val="22"/>
               </w:rPr>
             </w:pPr>
-            <w:hyperlink r:id="rId13" w:history="1">
-              <w:r>
-                <w:rPr>
-                  <w:rStyle w:val="Hyperlink"/>
-                  <w:rFonts w:ascii="Calibri" w:hAnsi="Calibri" w:cs="Calibri"/>
-                  <w:b/>
-                  <w:sz w:val="22"/>
-                  <w:szCs w:val="22"/>
-                </w:rPr>
-                <w:t>Strongr</w:t>
-              </w:r>
-            </w:hyperlink>
+            <w:r>
+              <w:rPr>
+                <w:rFonts w:ascii="Calibri" w:hAnsi="Calibri" w:cs="Calibri"/>
+                <w:b/>
+                <w:sz w:val="22"/>
+                <w:szCs w:val="20"/>
+              </w:rPr>
+              <w:t>Strongr</w:t>
+            </w:r>
             <w:r>
               <w:rPr>
                 <w:rFonts w:ascii="Calibri" w:hAnsi="Calibri" w:cs="Calibri"/>
@@ -1884,57 +1904,49 @@
                 <w:szCs w:val="20"/>
               </w:rPr>
             </w:pPr>
-            <w:hyperlink r:id="rId14" w:history="1">
-              <w:r>
-                <w:rPr>
-                  <w:rStyle w:val="Hyperlink"/>
-                  <w:rFonts w:ascii="Calibri" w:hAnsi="Calibri" w:cs="Calibri"/>
-                  <w:b/>
-                  <w:sz w:val="22"/>
-                  <w:szCs w:val="20"/>
-                </w:rPr>
-                <w:t>js-algorithms</w:t>
-              </w:r>
-            </w:hyperlink>
-            <w:r>
-              <w:rPr>
-                <w:rFonts w:ascii="Calibri" w:hAnsi="Calibri" w:cs="Calibri"/>
+            <w:r>
+              <w:rPr>
+                <w:rFonts w:ascii="Calibri" w:hAnsi="Calibri" w:cs="Calibri"/>
+                <w:b/>
                 <w:sz w:val="22"/>
                 <w:szCs w:val="20"/>
               </w:rPr>
-              <w:t xml:space="preserve"> and </w:t>
-            </w:r>
-            <w:hyperlink r:id="rId15" w:history="1">
-              <w:r>
-                <w:rPr>
-                  <w:rStyle w:val="Hyperlink"/>
-                  <w:rFonts w:ascii="Calibri" w:hAnsi="Calibri" w:cs="Calibri"/>
-                  <w:b/>
-                  <w:sz w:val="22"/>
-                  <w:szCs w:val="20"/>
-                </w:rPr>
-                <w:t>java</w:t>
-              </w:r>
-              <w:r>
-                <w:rPr>
-                  <w:rStyle w:val="Hyperlink"/>
-                  <w:rFonts w:ascii="Calibri" w:hAnsi="Calibri" w:cs="Calibri"/>
-                  <w:sz w:val="22"/>
-                  <w:szCs w:val="20"/>
-                </w:rPr>
-                <w:t>-</w:t>
-              </w:r>
-              <w:r>
-                <w:rPr>
-                  <w:rStyle w:val="Hyperlink"/>
-                  <w:rFonts w:ascii="Calibri" w:hAnsi="Calibri" w:cs="Calibri"/>
-                  <w:b/>
-                  <w:sz w:val="22"/>
-                  <w:szCs w:val="20"/>
-                </w:rPr>
-                <w:t>algorithms</w:t>
-              </w:r>
-            </w:hyperlink>
+              <w:t>j</w:t>
+            </w:r>
+            <w:r>
+              <w:rPr>
+                <w:rFonts w:ascii="Calibri" w:hAnsi="Calibri" w:cs="Calibri"/>
+                <w:b/>
+                <w:sz w:val="22"/>
+                <w:szCs w:val="20"/>
+              </w:rPr>
+              <w:t>s-algorithms</w:t>
+            </w:r>
+            <w:r>
+              <w:rPr>
+                <w:rFonts w:ascii="Calibri" w:hAnsi="Calibri" w:cs="Calibri"/>
+                <w:sz w:val="22"/>
+                <w:szCs w:val="20"/>
+              </w:rPr>
+              <w:t xml:space="preserve"> and</w:t>
+            </w:r>
+            <w:r>
+              <w:rPr>
+                <w:rFonts w:ascii="Calibri" w:hAnsi="Calibri" w:cs="Calibri"/>
+                <w:sz w:val="22"/>
+                <w:szCs w:val="20"/>
+              </w:rPr>
+              <w:t xml:space="preserve"> </w:t>
+            </w:r>
+            <w:r>
+              <w:rPr>
+                <w:rFonts w:ascii="Calibri" w:hAnsi="Calibri" w:cs="Calibri"/>
+                <w:b/>
+                <w:sz w:val="22"/>
+                <w:szCs w:val="20"/>
+              </w:rPr>
+              <w:t>java-algorithms</w:t>
+            </w:r>
             <w:r>
               <w:rPr>
                 <w:rFonts w:ascii="Calibri" w:hAnsi="Calibri" w:cs="Calibri"/>
@@ -1997,7 +2009,7 @@
         <w:tc>
           <w:tcPr>
             <w:tcW w:w="5000" w:type="pct"/>
-            <w:gridSpan w:val="6"/>
+            <w:gridSpan w:val="5"/>
             <w:tcBorders>
               <w:bottom w:val="single" w:sz="4" w:space="0" w:color="auto"/>
             </w:tcBorders>
@@ -2033,7 +2045,7 @@
         <w:tc>
           <w:tcPr>
             <w:tcW w:w="5000" w:type="pct"/>
-            <w:gridSpan w:val="6"/>
+            <w:gridSpan w:val="5"/>
             <w:tcBorders>
               <w:top w:val="single" w:sz="4" w:space="0" w:color="auto"/>
             </w:tcBorders>
@@ -2259,7 +2271,115 @@
                 <w:sz w:val="22"/>
                 <w:szCs w:val="22"/>
               </w:rPr>
-              <w:t xml:space="preserve"> (Proficient)</w:t>
+              <w:t xml:space="preserve"> (Proficient), </w:t>
+            </w:r>
+            <w:r>
+              <w:rPr>
+                <w:rFonts w:ascii="Calibri" w:hAnsi="Calibri"/>
+                <w:b/>
+                <w:sz w:val="22"/>
+                <w:szCs w:val="22"/>
+              </w:rPr>
+              <w:t>React</w:t>
+            </w:r>
+            <w:r>
+              <w:rPr>
+                <w:rFonts w:ascii="Calibri" w:hAnsi="Calibri"/>
+                <w:sz w:val="22"/>
+                <w:szCs w:val="22"/>
+              </w:rPr>
+              <w:t xml:space="preserve"> (Proficient),</w:t>
+            </w:r>
+            <w:r>
+              <w:rPr>
+                <w:rFonts w:ascii="Calibri" w:hAnsi="Calibri"/>
+                <w:sz w:val="22"/>
+                <w:szCs w:val="22"/>
+              </w:rPr>
+              <w:t xml:space="preserve"> </w:t>
+            </w:r>
+            <w:r>
+              <w:rPr>
+                <w:rFonts w:ascii="Calibri" w:hAnsi="Calibri"/>
+                <w:b/>
+                <w:sz w:val="22"/>
+                <w:szCs w:val="22"/>
+              </w:rPr>
+              <w:t>Bootstrap</w:t>
+            </w:r>
+            <w:r>
+              <w:rPr>
+                <w:rFonts w:ascii="Calibri" w:hAnsi="Calibri"/>
+                <w:sz w:val="22"/>
+                <w:szCs w:val="22"/>
+              </w:rPr>
+              <w:t xml:space="preserve"> (Proficient),</w:t>
+            </w:r>
+            <w:r>
+              <w:rPr>
+                <w:rFonts w:ascii="Calibri" w:hAnsi="Calibri"/>
+                <w:sz w:val="22"/>
+                <w:szCs w:val="22"/>
+              </w:rPr>
+              <w:t xml:space="preserve"> </w:t>
+            </w:r>
+            <w:r>
+              <w:rPr>
+                <w:rFonts w:ascii="Calibri" w:hAnsi="Calibri"/>
+                <w:b/>
+                <w:sz w:val="22"/>
+                <w:szCs w:val="22"/>
+              </w:rPr>
+              <w:t>Redux</w:t>
+            </w:r>
+            <w:r>
+              <w:rPr>
+                <w:rFonts w:ascii="Calibri" w:hAnsi="Calibri"/>
+                <w:sz w:val="22"/>
+                <w:szCs w:val="22"/>
+              </w:rPr>
+              <w:t xml:space="preserve"> (Basic),</w:t>
+            </w:r>
+            <w:r>
+              <w:rPr>
+                <w:rFonts w:ascii="Calibri" w:hAnsi="Calibri"/>
+                <w:sz w:val="22"/>
+                <w:szCs w:val="22"/>
+              </w:rPr>
+              <w:t xml:space="preserve">       </w:t>
+            </w:r>
+            <w:r>
+              <w:rPr>
+                <w:rFonts w:ascii="Calibri" w:hAnsi="Calibri"/>
+                <w:sz w:val="22"/>
+                <w:szCs w:val="22"/>
+              </w:rPr>
+              <w:t xml:space="preserve"> </w:t>
+            </w:r>
+            <w:r>
+              <w:rPr>
+                <w:rFonts w:ascii="Calibri" w:hAnsi="Calibri"/>
+                <w:b/>
+                <w:sz w:val="22"/>
+                <w:szCs w:val="22"/>
+              </w:rPr>
+              <w:t>Node</w:t>
+            </w:r>
+            <w:r>
+              <w:rPr>
+                <w:rFonts w:ascii="Calibri" w:hAnsi="Calibri"/>
+                <w:sz w:val="22"/>
+                <w:szCs w:val="22"/>
+              </w:rPr>
+              <w:t xml:space="preserve"> </w:t>
+            </w:r>
+            <w:r>
+              <w:rPr>
+                <w:rFonts w:ascii="Calibri" w:hAnsi="Calibri"/>
+                <w:sz w:val="22"/>
+                <w:szCs w:val="22"/>
+              </w:rPr>
+              <w:t>(Basic)</w:t>
             </w:r>
             <w:r>
               <w:rPr>
@@ -2276,15 +2396,7 @@
                 <w:sz w:val="22"/>
                 <w:szCs w:val="22"/>
               </w:rPr>
-              <w:t>React</w:t>
-            </w:r>
-            <w:r>
-              <w:rPr>
-                <w:rFonts w:ascii="Calibri" w:hAnsi="Calibri"/>
-                <w:sz w:val="22"/>
-                <w:szCs w:val="22"/>
-              </w:rPr>
-              <w:t xml:space="preserve"> (Proficient),</w:t>
+              <w:t>Express</w:t>
             </w:r>
             <w:r>
               <w:rPr>
@@ -2297,19 +2409,28 @@
             <w:r>
               <w:rPr>
                 <w:rFonts w:ascii="Calibri" w:hAnsi="Calibri"/>
+                <w:sz w:val="22"/>
+                <w:szCs w:val="22"/>
+              </w:rPr>
+              <w:t xml:space="preserve">(Basic) </w:t>
+            </w:r>
+            <w:r>
+              <w:rPr>
+                <w:rFonts w:ascii="Calibri" w:hAnsi="Calibri"/>
                 <w:b/>
                 <w:sz w:val="22"/>
                 <w:szCs w:val="22"/>
               </w:rPr>
-              <w:t>Bootstrap</w:t>
-            </w:r>
-            <w:r>
-              <w:rPr>
-                <w:rFonts w:ascii="Calibri" w:hAnsi="Calibri"/>
-                <w:sz w:val="22"/>
-                <w:szCs w:val="22"/>
-              </w:rPr>
-              <w:t xml:space="preserve"> (Proficient),</w:t>
+              <w:t>j</w:t>
+            </w:r>
+            <w:r>
+              <w:rPr>
+                <w:rFonts w:ascii="Calibri" w:hAnsi="Calibri"/>
+                <w:b/>
+                <w:sz w:val="22"/>
+                <w:szCs w:val="22"/>
+              </w:rPr>
+              <w:t>Query</w:t>
             </w:r>
             <w:r>
               <w:rPr>
@@ -2322,35 +2443,51 @@
             <w:r>
               <w:rPr>
                 <w:rFonts w:ascii="Calibri" w:hAnsi="Calibri"/>
+                <w:sz w:val="22"/>
+                <w:szCs w:val="22"/>
+              </w:rPr>
+              <w:t>(</w:t>
+            </w:r>
+            <w:r>
+              <w:rPr>
+                <w:rFonts w:ascii="Calibri" w:hAnsi="Calibri"/>
+                <w:sz w:val="22"/>
+                <w:szCs w:val="22"/>
+              </w:rPr>
+              <w:t>Basic)</w:t>
+            </w:r>
+            <w:r>
+              <w:rPr>
+                <w:rFonts w:ascii="Calibri" w:hAnsi="Calibri"/>
+                <w:sz w:val="22"/>
+                <w:szCs w:val="22"/>
+              </w:rPr>
+              <w:t xml:space="preserve">, </w:t>
+            </w:r>
+            <w:r>
+              <w:rPr>
+                <w:rFonts w:ascii="Calibri" w:hAnsi="Calibri"/>
                 <w:b/>
                 <w:sz w:val="22"/>
                 <w:szCs w:val="22"/>
               </w:rPr>
-              <w:t>Redux</w:t>
-            </w:r>
-            <w:r>
-              <w:rPr>
-                <w:rFonts w:ascii="Calibri" w:hAnsi="Calibri"/>
-                <w:sz w:val="22"/>
-                <w:szCs w:val="22"/>
-              </w:rPr>
-              <w:t xml:space="preserve"> (Basic),</w:t>
-            </w:r>
-            <w:r>
-              <w:rPr>
-                <w:rFonts w:ascii="Calibri" w:hAnsi="Calibri"/>
-                <w:sz w:val="22"/>
-                <w:szCs w:val="22"/>
-              </w:rPr>
-              <w:t xml:space="preserve">       </w:t>
-            </w:r>
-            <w:r>
-              <w:rPr>
-                <w:rFonts w:ascii="Calibri" w:hAnsi="Calibri"/>
-                <w:sz w:val="22"/>
-                <w:szCs w:val="22"/>
-              </w:rPr>
-              <w:t xml:space="preserve"> </w:t>
+              <w:t>Hadoop</w:t>
+            </w:r>
+            <w:r>
+              <w:rPr>
+                <w:rFonts w:ascii="Calibri" w:hAnsi="Calibri"/>
+                <w:sz w:val="22"/>
+                <w:szCs w:val="22"/>
+              </w:rPr>
+              <w:t xml:space="preserve"> (Basic)</w:t>
+            </w:r>
+            <w:r>
+              <w:rPr>
+                <w:rFonts w:ascii="Calibri" w:hAnsi="Calibri"/>
+                <w:sz w:val="22"/>
+                <w:szCs w:val="22"/>
+              </w:rPr>
+              <w:t xml:space="preserve">, </w:t>
             </w:r>
             <w:r>
               <w:rPr>
@@ -2359,15 +2496,49 @@
                 <w:sz w:val="22"/>
                 <w:szCs w:val="22"/>
               </w:rPr>
-              <w:t>Node</w:t>
-            </w:r>
-            <w:r>
-              <w:rPr>
-                <w:rFonts w:ascii="Calibri" w:hAnsi="Calibri"/>
-                <w:sz w:val="22"/>
-                <w:szCs w:val="22"/>
-              </w:rPr>
-              <w:t xml:space="preserve"> </w:t>
+              <w:t>UNIX Terminal</w:t>
+            </w:r>
+            <w:r>
+              <w:rPr>
+                <w:rFonts w:ascii="Calibri" w:hAnsi="Calibri"/>
+                <w:sz w:val="22"/>
+                <w:szCs w:val="22"/>
+              </w:rPr>
+              <w:t xml:space="preserve"> (Basic)</w:t>
+            </w:r>
+            <w:r>
+              <w:rPr>
+                <w:rFonts w:ascii="Calibri" w:hAnsi="Calibri"/>
+                <w:sz w:val="22"/>
+                <w:szCs w:val="22"/>
+              </w:rPr>
+              <w:t xml:space="preserve">, </w:t>
+            </w:r>
+            <w:r>
+              <w:rPr>
+                <w:rFonts w:ascii="Calibri" w:hAnsi="Calibri"/>
+                <w:b/>
+                <w:sz w:val="22"/>
+                <w:szCs w:val="22"/>
+              </w:rPr>
+              <w:t>Heroku</w:t>
+            </w:r>
+            <w:r>
+              <w:rPr>
+                <w:rFonts w:ascii="Calibri" w:hAnsi="Calibri"/>
+                <w:sz w:val="22"/>
+                <w:szCs w:val="22"/>
+              </w:rPr>
+              <w:t xml:space="preserve"> (Basic), </w:t>
+            </w:r>
+            <w:r>
+              <w:rPr>
+                <w:rFonts w:ascii="Calibri" w:hAnsi="Calibri"/>
+                <w:b/>
+                <w:sz w:val="22"/>
+                <w:szCs w:val="22"/>
+              </w:rPr>
+              <w:t xml:space="preserve">Digital Ocean </w:t>
             </w:r>
             <w:r>
               <w:rPr>
@@ -2377,133 +2548,6 @@
               </w:rPr>
               <w:t>(Basic)</w:t>
             </w:r>
-            <w:r>
-              <w:rPr>
-                <w:rFonts w:ascii="Calibri" w:hAnsi="Calibri"/>
-                <w:sz w:val="22"/>
-                <w:szCs w:val="22"/>
-              </w:rPr>
-              <w:t xml:space="preserve">, </w:t>
-            </w:r>
-            <w:r>
-              <w:rPr>
-                <w:rFonts w:ascii="Calibri" w:hAnsi="Calibri"/>
-                <w:b/>
-                <w:sz w:val="22"/>
-                <w:szCs w:val="22"/>
-              </w:rPr>
-              <w:t>Express</w:t>
-            </w:r>
-            <w:r>
-              <w:rPr>
-                <w:rFonts w:ascii="Calibri" w:hAnsi="Calibri"/>
-                <w:sz w:val="22"/>
-                <w:szCs w:val="22"/>
-              </w:rPr>
-              <w:t xml:space="preserve"> </w:t>
-            </w:r>
-            <w:r>
-              <w:rPr>
-                <w:rFonts w:ascii="Calibri" w:hAnsi="Calibri"/>
-                <w:sz w:val="22"/>
-                <w:szCs w:val="22"/>
-              </w:rPr>
-              <w:t xml:space="preserve">(Basic) </w:t>
-            </w:r>
-            <w:r>
-              <w:rPr>
-                <w:rFonts w:ascii="Calibri" w:hAnsi="Calibri"/>
-                <w:b/>
-                <w:sz w:val="22"/>
-                <w:szCs w:val="22"/>
-              </w:rPr>
-              <w:t>j</w:t>
-            </w:r>
-            <w:r>
-              <w:rPr>
-                <w:rFonts w:ascii="Calibri" w:hAnsi="Calibri"/>
-                <w:b/>
-                <w:sz w:val="22"/>
-                <w:szCs w:val="22"/>
-              </w:rPr>
-              <w:t>Query</w:t>
-            </w:r>
-            <w:r>
-              <w:rPr>
-                <w:rFonts w:ascii="Calibri" w:hAnsi="Calibri"/>
-                <w:sz w:val="22"/>
-                <w:szCs w:val="22"/>
-              </w:rPr>
-              <w:t xml:space="preserve"> </w:t>
-            </w:r>
-            <w:r>
-              <w:rPr>
-                <w:rFonts w:ascii="Calibri" w:hAnsi="Calibri"/>
-                <w:sz w:val="22"/>
-                <w:szCs w:val="22"/>
-              </w:rPr>
-              <w:t>(</w:t>
-            </w:r>
-            <w:r>
-              <w:rPr>
-                <w:rFonts w:ascii="Calibri" w:hAnsi="Calibri"/>
-                <w:sz w:val="22"/>
-                <w:szCs w:val="22"/>
-              </w:rPr>
-              <w:t>Basic)</w:t>
-            </w:r>
-            <w:r>
-              <w:rPr>
-                <w:rFonts w:ascii="Calibri" w:hAnsi="Calibri"/>
-                <w:sz w:val="22"/>
-                <w:szCs w:val="22"/>
-              </w:rPr>
-              <w:t xml:space="preserve">, </w:t>
-            </w:r>
-            <w:r>
-              <w:rPr>
-                <w:rFonts w:ascii="Calibri" w:hAnsi="Calibri"/>
-                <w:b/>
-                <w:sz w:val="22"/>
-                <w:szCs w:val="22"/>
-              </w:rPr>
-              <w:t>Hadoop</w:t>
-            </w:r>
-            <w:r>
-              <w:rPr>
-                <w:rFonts w:ascii="Calibri" w:hAnsi="Calibri"/>
-                <w:sz w:val="22"/>
-                <w:szCs w:val="22"/>
-              </w:rPr>
-              <w:t xml:space="preserve"> (Basic)</w:t>
-            </w:r>
-            <w:r>
-              <w:rPr>
-                <w:rFonts w:ascii="Calibri" w:hAnsi="Calibri"/>
-                <w:sz w:val="22"/>
-                <w:szCs w:val="22"/>
-              </w:rPr>
-              <w:t xml:space="preserve">, </w:t>
-            </w:r>
-            <w:r>
-              <w:rPr>
-                <w:rFonts w:ascii="Calibri" w:hAnsi="Calibri"/>
-                <w:b/>
-                <w:sz w:val="22"/>
-                <w:szCs w:val="22"/>
-              </w:rPr>
-              <w:t>UNIX Terminal</w:t>
-            </w:r>
-            <w:r>
-              <w:rPr>
-                <w:rFonts w:ascii="Calibri" w:hAnsi="Calibri"/>
-                <w:sz w:val="22"/>
-                <w:szCs w:val="22"/>
-              </w:rPr>
-              <w:t xml:space="preserve"> (Basic)</w:t>
-            </w:r>
-            <w:bookmarkStart w:id="0" w:name="_GoBack"/>
-            <w:bookmarkEnd w:id="0"/>
           </w:p>
         </w:tc>
       </w:tr>
@@ -2514,7 +2558,7 @@
         <w:tc>
           <w:tcPr>
             <w:tcW w:w="5000" w:type="pct"/>
-            <w:gridSpan w:val="6"/>
+            <w:gridSpan w:val="5"/>
             <w:tcBorders>
               <w:bottom w:val="single" w:sz="4" w:space="0" w:color="auto"/>
             </w:tcBorders>
@@ -2617,7 +2661,7 @@
         <w:tc>
           <w:tcPr>
             <w:tcW w:w="2540" w:type="pct"/>
-            <w:gridSpan w:val="4"/>
+            <w:gridSpan w:val="3"/>
             <w:tcBorders>
               <w:top w:val="single" w:sz="4" w:space="0" w:color="auto"/>
             </w:tcBorders>
@@ -2627,6 +2671,7 @@
             <w:pPr>
               <w:pStyle w:val="Achievement"/>
               <w:framePr w:hSpace="0" w:wrap="auto" w:vAnchor="margin" w:hAnchor="text" w:xAlign="left" w:yAlign="inline"/>
+              <w:jc w:val="right"/>
               <w:rPr>
                 <w:rFonts w:ascii="Calibri" w:hAnsi="Calibri"/>
                 <w:sz w:val="22"/>
@@ -2646,6 +2691,7 @@
             <w:pPr>
               <w:pStyle w:val="Achievement"/>
               <w:framePr w:hSpace="0" w:wrap="auto" w:vAnchor="margin" w:hAnchor="text" w:xAlign="left" w:yAlign="inline"/>
+              <w:jc w:val="right"/>
               <w:rPr>
                 <w:rFonts w:ascii="Calibri" w:hAnsi="Calibri"/>
                 <w:sz w:val="22"/>
@@ -2733,7 +2779,7 @@
   <w:abstractNum w:abstractNumId="0">
     <w:nsid w:val="FFFFFF1D"/>
     <w:multiLevelType w:val="multilevel"/>
-    <w:tmpl w:val="2FCC036C"/>
+    <w:tmpl w:val="A9E684E6"/>
     <w:lvl w:ilvl="0">
       <w:start w:val="1"/>
       <w:numFmt w:val="bullet"/>
@@ -6363,7 +6409,7 @@
 </file>
 
 <file path=customXml/itemProps1.xml><?xml version="1.0" encoding="utf-8"?>
-<ds:datastoreItem xmlns:ds="http://schemas.openxmlformats.org/officeDocument/2006/customXml" ds:itemID="{514C9F29-29B5-AC40-B21E-5EB3E48F4402}">
+<ds:datastoreItem xmlns:ds="http://schemas.openxmlformats.org/officeDocument/2006/customXml" ds:itemID="{3CAD3ACA-9CCD-B44B-8FC2-97CC358F9B71}">
   <ds:schemaRefs>
     <ds:schemaRef ds:uri="http://schemas.openxmlformats.org/officeDocument/2006/bibliography"/>
   </ds:schemaRefs>

</xml_diff>

<commit_message>
Changed inconsistent text shading
</commit_message>
<xml_diff>
--- a/john_tran_resume.docx
+++ b/john_tran_resume.docx
@@ -70,7 +70,6 @@
             <w:r>
               <w:rPr>
                 <w:rFonts w:ascii="Calibri" w:hAnsi="Calibri" w:cs="Times"/>
-                <w:color w:val="000000"/>
                 <w:sz w:val="22"/>
                 <w:szCs w:val="22"/>
               </w:rPr>
@@ -98,7 +97,6 @@
               <w:jc w:val="center"/>
               <w:rPr>
                 <w:rFonts w:ascii="Calibri" w:hAnsi="Calibri" w:cs="Times"/>
-                <w:color w:val="000000"/>
                 <w:sz w:val="22"/>
                 <w:szCs w:val="22"/>
               </w:rPr>
@@ -169,7 +167,6 @@
             <w:r>
               <w:rPr>
                 <w:rFonts w:ascii="Calibri" w:hAnsi="Calibri" w:cs="Times"/>
-                <w:color w:val="000000"/>
                 <w:sz w:val="22"/>
                 <w:szCs w:val="22"/>
               </w:rPr>
@@ -192,7 +189,6 @@
               <w:jc w:val="center"/>
               <w:rPr>
                 <w:rFonts w:ascii="Calibri" w:hAnsi="Calibri" w:cs="Times"/>
-                <w:color w:val="000000"/>
                 <w:sz w:val="22"/>
                 <w:szCs w:val="22"/>
               </w:rPr>
@@ -263,7 +259,6 @@
             <w:r>
               <w:rPr>
                 <w:rFonts w:ascii="Calibri" w:hAnsi="Calibri" w:cs="Times"/>
-                <w:color w:val="000000"/>
                 <w:sz w:val="22"/>
                 <w:szCs w:val="22"/>
               </w:rPr>
@@ -280,7 +275,6 @@
               <w:jc w:val="center"/>
               <w:rPr>
                 <w:rFonts w:ascii="Calibri" w:hAnsi="Calibri" w:cs="Times"/>
-                <w:color w:val="000000"/>
               </w:rPr>
             </w:pPr>
           </w:p>
@@ -399,7 +393,6 @@
               <w:jc w:val="center"/>
               <w:rPr>
                 <w:rFonts w:ascii="Calibri" w:hAnsi="Calibri" w:cs="Times"/>
-                <w:color w:val="000000"/>
               </w:rPr>
             </w:pPr>
             <w:r>
@@ -930,6 +923,8 @@
               </w:rPr>
               <w:t>Technical Experience</w:t>
             </w:r>
+            <w:bookmarkStart w:id="0" w:name="_GoBack"/>
+            <w:bookmarkEnd w:id="0"/>
           </w:p>
         </w:tc>
       </w:tr>
@@ -1008,7 +1003,6 @@
               <w:spacing w:line="252" w:lineRule="auto"/>
               <w:rPr>
                 <w:rFonts w:ascii="Calibri" w:hAnsi="Calibri" w:cs="AppleSystemUIFont"/>
-                <w:color w:val="353535"/>
                 <w:sz w:val="22"/>
                 <w:szCs w:val="22"/>
               </w:rPr>
@@ -1016,7 +1010,6 @@
             <w:r>
               <w:rPr>
                 <w:rFonts w:ascii="Calibri" w:hAnsi="Calibri" w:cs="AppleSystemUIFont"/>
-                <w:color w:val="353535"/>
                 <w:sz w:val="22"/>
                 <w:szCs w:val="22"/>
               </w:rPr>
@@ -1037,7 +1030,6 @@
               <w:spacing w:line="252" w:lineRule="auto"/>
               <w:rPr>
                 <w:rFonts w:ascii="Calibri" w:hAnsi="Calibri" w:cs="AppleSystemUIFont"/>
-                <w:color w:val="353535"/>
                 <w:sz w:val="22"/>
                 <w:szCs w:val="22"/>
               </w:rPr>
@@ -1045,7 +1037,6 @@
             <w:r>
               <w:rPr>
                 <w:rFonts w:ascii="Calibri" w:hAnsi="Calibri" w:cs="AppleSystemUIFont"/>
-                <w:color w:val="353535"/>
                 <w:sz w:val="22"/>
                 <w:szCs w:val="22"/>
               </w:rPr>
@@ -1054,7 +1045,6 @@
             <w:r>
               <w:rPr>
                 <w:rFonts w:ascii="Calibri" w:hAnsi="Calibri" w:cs="AppleSystemUIFont"/>
-                <w:color w:val="353535"/>
                 <w:sz w:val="22"/>
                 <w:szCs w:val="22"/>
               </w:rPr>
@@ -1063,7 +1053,6 @@
             <w:r>
               <w:rPr>
                 <w:rFonts w:ascii="Calibri" w:hAnsi="Calibri" w:cs="AppleSystemUIFont"/>
-                <w:color w:val="353535"/>
                 <w:sz w:val="22"/>
                 <w:szCs w:val="22"/>
               </w:rPr>
@@ -1091,7 +1080,6 @@
             <w:r>
               <w:rPr>
                 <w:rFonts w:ascii="Calibri" w:hAnsi="Calibri" w:cs="AppleSystemUIFont"/>
-                <w:color w:val="353535"/>
                 <w:sz w:val="22"/>
                 <w:szCs w:val="22"/>
               </w:rPr>
@@ -1100,7 +1088,6 @@
             <w:r>
               <w:rPr>
                 <w:rFonts w:ascii="Calibri" w:hAnsi="Calibri" w:cs="AppleSystemUIFont"/>
-                <w:color w:val="353535"/>
                 <w:sz w:val="22"/>
                 <w:szCs w:val="22"/>
               </w:rPr>
@@ -1109,7 +1096,6 @@
             <w:r>
               <w:rPr>
                 <w:rFonts w:ascii="Calibri" w:hAnsi="Calibri" w:cs="AppleSystemUIFont"/>
-                <w:color w:val="353535"/>
                 <w:sz w:val="22"/>
                 <w:szCs w:val="22"/>
               </w:rPr>
@@ -1238,7 +1224,6 @@
               <w:spacing w:line="252" w:lineRule="auto"/>
               <w:rPr>
                 <w:rFonts w:ascii="Calibri" w:hAnsi="Calibri" w:cs="AppleSystemUIFont"/>
-                <w:color w:val="353535"/>
                 <w:sz w:val="22"/>
                 <w:szCs w:val="22"/>
               </w:rPr>
@@ -1270,7 +1255,6 @@
             <w:r>
               <w:rPr>
                 <w:rFonts w:ascii="Calibri" w:hAnsi="Calibri" w:cs="AppleSystemUIFont"/>
-                <w:color w:val="353535"/>
                 <w:sz w:val="22"/>
                 <w:szCs w:val="22"/>
               </w:rPr>
@@ -1291,7 +1275,6 @@
               <w:spacing w:line="252" w:lineRule="auto"/>
               <w:rPr>
                 <w:rFonts w:ascii="Calibri" w:hAnsi="Calibri" w:cs="AppleSystemUIFont"/>
-                <w:color w:val="353535"/>
                 <w:sz w:val="22"/>
                 <w:szCs w:val="22"/>
               </w:rPr>
@@ -1307,7 +1290,6 @@
             <w:r>
               <w:rPr>
                 <w:rFonts w:ascii="Calibri" w:hAnsi="Calibri" w:cs="AppleSystemUIFont"/>
-                <w:color w:val="353535"/>
                 <w:sz w:val="22"/>
                 <w:szCs w:val="22"/>
               </w:rPr>
@@ -1328,7 +1310,6 @@
               <w:spacing w:line="252" w:lineRule="auto"/>
               <w:rPr>
                 <w:rFonts w:ascii="Calibri" w:hAnsi="Calibri" w:cs="AppleSystemUIFont"/>
-                <w:color w:val="353535"/>
                 <w:sz w:val="22"/>
                 <w:szCs w:val="22"/>
               </w:rPr>
@@ -1420,7 +1401,6 @@
               <w:spacing w:line="252" w:lineRule="auto"/>
               <w:rPr>
                 <w:rFonts w:ascii="Calibri" w:hAnsi="Calibri" w:cs="AppleSystemUIFont"/>
-                <w:color w:val="353535"/>
                 <w:sz w:val="22"/>
                 <w:szCs w:val="22"/>
               </w:rPr>
@@ -1472,7 +1452,6 @@
               <w:spacing w:line="252" w:lineRule="auto"/>
               <w:rPr>
                 <w:rFonts w:ascii="Calibri" w:hAnsi="Calibri" w:cs="AppleSystemUIFont"/>
-                <w:color w:val="353535"/>
                 <w:sz w:val="22"/>
                 <w:szCs w:val="22"/>
               </w:rPr>
@@ -1504,7 +1483,6 @@
             <w:r>
               <w:rPr>
                 <w:rFonts w:ascii="Calibri" w:hAnsi="Calibri" w:cs="AppleSystemUIFont"/>
-                <w:color w:val="353535"/>
                 <w:sz w:val="22"/>
                 <w:szCs w:val="22"/>
               </w:rPr>
@@ -1616,7 +1594,6 @@
                 <w:szCs w:val="22"/>
               </w:rPr>
             </w:pPr>
-            <w:bookmarkStart w:id="0" w:name="_GoBack" w:colFirst="1" w:colLast="1"/>
             <w:r>
               <w:rPr>
                 <w:rFonts w:ascii="Calibri" w:hAnsi="Calibri" w:cs="Calibri"/>
@@ -1665,7 +1642,6 @@
               <w:spacing w:line="252" w:lineRule="auto"/>
               <w:rPr>
                 <w:rFonts w:ascii="Calibri" w:hAnsi="Calibri" w:cs="AppleSystemUIFont"/>
-                <w:color w:val="353535"/>
                 <w:sz w:val="22"/>
                 <w:szCs w:val="22"/>
               </w:rPr>
@@ -1701,7 +1677,6 @@
               <w:spacing w:line="252" w:lineRule="auto"/>
               <w:rPr>
                 <w:rFonts w:ascii="Calibri" w:hAnsi="Calibri" w:cs="AppleSystemUIFont"/>
-                <w:color w:val="353535"/>
                 <w:sz w:val="22"/>
                 <w:szCs w:val="22"/>
               </w:rPr>
@@ -1712,15 +1687,7 @@
                 <w:sz w:val="22"/>
                 <w:szCs w:val="22"/>
               </w:rPr>
-              <w:t>Expanded back</w:t>
-            </w:r>
-            <w:r>
-              <w:rPr>
-                <w:rFonts w:ascii="Calibri" w:hAnsi="Calibri" w:cs="Calibri"/>
-                <w:sz w:val="22"/>
-                <w:szCs w:val="22"/>
-              </w:rPr>
-              <w:t>-end ORM to be able to manipulate SQLite table contents and schema.</w:t>
+              <w:t>Expanded back-end ORM to be able to manipulate SQLite table contents and schema.</w:t>
             </w:r>
           </w:p>
           <w:p>
@@ -1951,16 +1918,7 @@
                 <w:sz w:val="22"/>
                 <w:szCs w:val="20"/>
               </w:rPr>
-              <w:t>j</w:t>
-            </w:r>
-            <w:r>
-              <w:rPr>
-                <w:rFonts w:ascii="Calibri" w:hAnsi="Calibri" w:cs="Calibri"/>
-                <w:b/>
-                <w:sz w:val="22"/>
-                <w:szCs w:val="20"/>
-              </w:rPr>
-              <w:t>s-algorithms</w:t>
+              <w:t>js-algorithms</w:t>
             </w:r>
             <w:r>
               <w:rPr>
@@ -2111,15 +2069,7 @@
                 <w:sz w:val="22"/>
                 <w:szCs w:val="22"/>
               </w:rPr>
-              <w:t>Languages:</w:t>
-            </w:r>
-            <w:r>
-              <w:rPr>
-                <w:rFonts w:ascii="Calibri" w:hAnsi="Calibri"/>
-                <w:sz w:val="22"/>
-                <w:szCs w:val="22"/>
-              </w:rPr>
-              <w:t xml:space="preserve"> </w:t>
+              <w:t xml:space="preserve">Languages: </w:t>
             </w:r>
             <w:r>
               <w:rPr>
@@ -2266,7 +2216,58 @@
                 <w:sz w:val="22"/>
                 <w:szCs w:val="22"/>
               </w:rPr>
-              <w:t>:</w:t>
+              <w:t xml:space="preserve">: </w:t>
+            </w:r>
+            <w:r>
+              <w:rPr>
+                <w:rFonts w:ascii="Calibri" w:hAnsi="Calibri"/>
+                <w:b/>
+                <w:sz w:val="22"/>
+                <w:szCs w:val="22"/>
+              </w:rPr>
+              <w:t>Git</w:t>
+            </w:r>
+            <w:r>
+              <w:rPr>
+                <w:rFonts w:ascii="Calibri" w:hAnsi="Calibri"/>
+                <w:sz w:val="22"/>
+                <w:szCs w:val="22"/>
+              </w:rPr>
+              <w:t xml:space="preserve"> (Proficient), </w:t>
+            </w:r>
+            <w:r>
+              <w:rPr>
+                <w:rFonts w:ascii="Calibri" w:hAnsi="Calibri"/>
+                <w:b/>
+                <w:sz w:val="22"/>
+                <w:szCs w:val="22"/>
+              </w:rPr>
+              <w:t>Github</w:t>
+            </w:r>
+            <w:r>
+              <w:rPr>
+                <w:rFonts w:ascii="Calibri" w:hAnsi="Calibri"/>
+                <w:sz w:val="22"/>
+                <w:szCs w:val="22"/>
+              </w:rPr>
+              <w:t xml:space="preserve"> (Proficient), </w:t>
+            </w:r>
+            <w:r>
+              <w:rPr>
+                <w:rFonts w:ascii="Calibri" w:hAnsi="Calibri"/>
+                <w:b/>
+                <w:sz w:val="22"/>
+                <w:szCs w:val="22"/>
+              </w:rPr>
+              <w:t>React</w:t>
+            </w:r>
+            <w:r>
+              <w:rPr>
+                <w:rFonts w:ascii="Calibri" w:hAnsi="Calibri"/>
+                <w:sz w:val="22"/>
+                <w:szCs w:val="22"/>
+              </w:rPr>
+              <w:t xml:space="preserve"> (Proficient),</w:t>
             </w:r>
             <w:r>
               <w:rPr>
@@ -2283,15 +2284,81 @@
                 <w:sz w:val="22"/>
                 <w:szCs w:val="22"/>
               </w:rPr>
-              <w:t>Git</w:t>
-            </w:r>
-            <w:r>
-              <w:rPr>
-                <w:rFonts w:ascii="Calibri" w:hAnsi="Calibri"/>
-                <w:sz w:val="22"/>
-                <w:szCs w:val="22"/>
-              </w:rPr>
-              <w:t xml:space="preserve"> (Proficient)</w:t>
+              <w:t>Bootstrap</w:t>
+            </w:r>
+            <w:r>
+              <w:rPr>
+                <w:rFonts w:ascii="Calibri" w:hAnsi="Calibri"/>
+                <w:sz w:val="22"/>
+                <w:szCs w:val="22"/>
+              </w:rPr>
+              <w:t xml:space="preserve"> (Proficient),</w:t>
+            </w:r>
+            <w:r>
+              <w:rPr>
+                <w:rFonts w:ascii="Calibri" w:hAnsi="Calibri"/>
+                <w:sz w:val="22"/>
+                <w:szCs w:val="22"/>
+              </w:rPr>
+              <w:t xml:space="preserve"> </w:t>
+            </w:r>
+            <w:r>
+              <w:rPr>
+                <w:rFonts w:ascii="Calibri" w:hAnsi="Calibri"/>
+                <w:b/>
+                <w:sz w:val="22"/>
+                <w:szCs w:val="22"/>
+              </w:rPr>
+              <w:t>Redux</w:t>
+            </w:r>
+            <w:r>
+              <w:rPr>
+                <w:rFonts w:ascii="Calibri" w:hAnsi="Calibri"/>
+                <w:sz w:val="22"/>
+                <w:szCs w:val="22"/>
+              </w:rPr>
+              <w:t xml:space="preserve"> (Basic),</w:t>
+            </w:r>
+            <w:r>
+              <w:rPr>
+                <w:rFonts w:ascii="Calibri" w:hAnsi="Calibri"/>
+                <w:sz w:val="22"/>
+                <w:szCs w:val="22"/>
+              </w:rPr>
+              <w:t xml:space="preserve">       </w:t>
+            </w:r>
+            <w:r>
+              <w:rPr>
+                <w:rFonts w:ascii="Calibri" w:hAnsi="Calibri"/>
+                <w:sz w:val="22"/>
+                <w:szCs w:val="22"/>
+              </w:rPr>
+              <w:t xml:space="preserve"> </w:t>
+            </w:r>
+            <w:r>
+              <w:rPr>
+                <w:rFonts w:ascii="Calibri" w:hAnsi="Calibri"/>
+                <w:b/>
+                <w:sz w:val="22"/>
+                <w:szCs w:val="22"/>
+              </w:rPr>
+              <w:t>Node</w:t>
+            </w:r>
+            <w:r>
+              <w:rPr>
+                <w:rFonts w:ascii="Calibri" w:hAnsi="Calibri"/>
+                <w:sz w:val="22"/>
+                <w:szCs w:val="22"/>
+              </w:rPr>
+              <w:t xml:space="preserve"> </w:t>
+            </w:r>
+            <w:r>
+              <w:rPr>
+                <w:rFonts w:ascii="Calibri" w:hAnsi="Calibri"/>
+                <w:sz w:val="22"/>
+                <w:szCs w:val="22"/>
+              </w:rPr>
+              <w:t>(Basic)</w:t>
             </w:r>
             <w:r>
               <w:rPr>
@@ -2308,15 +2375,23 @@
                 <w:sz w:val="22"/>
                 <w:szCs w:val="22"/>
               </w:rPr>
-              <w:t>Github</w:t>
-            </w:r>
-            <w:r>
-              <w:rPr>
-                <w:rFonts w:ascii="Calibri" w:hAnsi="Calibri"/>
-                <w:sz w:val="22"/>
-                <w:szCs w:val="22"/>
-              </w:rPr>
-              <w:t xml:space="preserve"> (Proficient), </w:t>
+              <w:t>Express</w:t>
+            </w:r>
+            <w:r>
+              <w:rPr>
+                <w:rFonts w:ascii="Calibri" w:hAnsi="Calibri"/>
+                <w:sz w:val="22"/>
+                <w:szCs w:val="22"/>
+              </w:rPr>
+              <w:t xml:space="preserve"> </w:t>
+            </w:r>
+            <w:r>
+              <w:rPr>
+                <w:rFonts w:ascii="Calibri" w:hAnsi="Calibri"/>
+                <w:sz w:val="22"/>
+                <w:szCs w:val="22"/>
+              </w:rPr>
+              <w:t xml:space="preserve">(Basic) </w:t>
             </w:r>
             <w:r>
               <w:rPr>
@@ -2325,15 +2400,7 @@
                 <w:sz w:val="22"/>
                 <w:szCs w:val="22"/>
               </w:rPr>
-              <w:t>React</w:t>
-            </w:r>
-            <w:r>
-              <w:rPr>
-                <w:rFonts w:ascii="Calibri" w:hAnsi="Calibri"/>
-                <w:sz w:val="22"/>
-                <w:szCs w:val="22"/>
-              </w:rPr>
-              <w:t xml:space="preserve"> (Proficient),</w:t>
+              <w:t>jQuery</w:t>
             </w:r>
             <w:r>
               <w:rPr>
@@ -2346,160 +2413,10 @@
             <w:r>
               <w:rPr>
                 <w:rFonts w:ascii="Calibri" w:hAnsi="Calibri"/>
-                <w:b/>
-                <w:sz w:val="22"/>
-                <w:szCs w:val="22"/>
-              </w:rPr>
-              <w:t>Bootstrap</w:t>
-            </w:r>
-            <w:r>
-              <w:rPr>
-                <w:rFonts w:ascii="Calibri" w:hAnsi="Calibri"/>
-                <w:sz w:val="22"/>
-                <w:szCs w:val="22"/>
-              </w:rPr>
-              <w:t xml:space="preserve"> (Proficient),</w:t>
-            </w:r>
-            <w:r>
-              <w:rPr>
-                <w:rFonts w:ascii="Calibri" w:hAnsi="Calibri"/>
-                <w:sz w:val="22"/>
-                <w:szCs w:val="22"/>
-              </w:rPr>
-              <w:t xml:space="preserve"> </w:t>
-            </w:r>
-            <w:r>
-              <w:rPr>
-                <w:rFonts w:ascii="Calibri" w:hAnsi="Calibri"/>
-                <w:b/>
-                <w:sz w:val="22"/>
-                <w:szCs w:val="22"/>
-              </w:rPr>
-              <w:t>Redux</w:t>
-            </w:r>
-            <w:r>
-              <w:rPr>
-                <w:rFonts w:ascii="Calibri" w:hAnsi="Calibri"/>
-                <w:sz w:val="22"/>
-                <w:szCs w:val="22"/>
-              </w:rPr>
-              <w:t xml:space="preserve"> (Basic),</w:t>
-            </w:r>
-            <w:r>
-              <w:rPr>
-                <w:rFonts w:ascii="Calibri" w:hAnsi="Calibri"/>
-                <w:sz w:val="22"/>
-                <w:szCs w:val="22"/>
-              </w:rPr>
-              <w:t xml:space="preserve">       </w:t>
-            </w:r>
-            <w:r>
-              <w:rPr>
-                <w:rFonts w:ascii="Calibri" w:hAnsi="Calibri"/>
-                <w:sz w:val="22"/>
-                <w:szCs w:val="22"/>
-              </w:rPr>
-              <w:t xml:space="preserve"> </w:t>
-            </w:r>
-            <w:r>
-              <w:rPr>
-                <w:rFonts w:ascii="Calibri" w:hAnsi="Calibri"/>
-                <w:b/>
-                <w:sz w:val="22"/>
-                <w:szCs w:val="22"/>
-              </w:rPr>
-              <w:t>Node</w:t>
-            </w:r>
-            <w:r>
-              <w:rPr>
-                <w:rFonts w:ascii="Calibri" w:hAnsi="Calibri"/>
-                <w:sz w:val="22"/>
-                <w:szCs w:val="22"/>
-              </w:rPr>
-              <w:t xml:space="preserve"> </w:t>
-            </w:r>
-            <w:r>
-              <w:rPr>
-                <w:rFonts w:ascii="Calibri" w:hAnsi="Calibri"/>
                 <w:sz w:val="22"/>
                 <w:szCs w:val="22"/>
               </w:rPr>
               <w:t>(Basic)</w:t>
-            </w:r>
-            <w:r>
-              <w:rPr>
-                <w:rFonts w:ascii="Calibri" w:hAnsi="Calibri"/>
-                <w:sz w:val="22"/>
-                <w:szCs w:val="22"/>
-              </w:rPr>
-              <w:t xml:space="preserve">, </w:t>
-            </w:r>
-            <w:r>
-              <w:rPr>
-                <w:rFonts w:ascii="Calibri" w:hAnsi="Calibri"/>
-                <w:b/>
-                <w:sz w:val="22"/>
-                <w:szCs w:val="22"/>
-              </w:rPr>
-              <w:t>Express</w:t>
-            </w:r>
-            <w:r>
-              <w:rPr>
-                <w:rFonts w:ascii="Calibri" w:hAnsi="Calibri"/>
-                <w:sz w:val="22"/>
-                <w:szCs w:val="22"/>
-              </w:rPr>
-              <w:t xml:space="preserve"> </w:t>
-            </w:r>
-            <w:r>
-              <w:rPr>
-                <w:rFonts w:ascii="Calibri" w:hAnsi="Calibri"/>
-                <w:sz w:val="22"/>
-                <w:szCs w:val="22"/>
-              </w:rPr>
-              <w:t xml:space="preserve">(Basic) </w:t>
-            </w:r>
-            <w:r>
-              <w:rPr>
-                <w:rFonts w:ascii="Calibri" w:hAnsi="Calibri"/>
-                <w:b/>
-                <w:sz w:val="22"/>
-                <w:szCs w:val="22"/>
-              </w:rPr>
-              <w:t>j</w:t>
-            </w:r>
-            <w:r>
-              <w:rPr>
-                <w:rFonts w:ascii="Calibri" w:hAnsi="Calibri"/>
-                <w:b/>
-                <w:sz w:val="22"/>
-                <w:szCs w:val="22"/>
-              </w:rPr>
-              <w:t>Query</w:t>
-            </w:r>
-            <w:r>
-              <w:rPr>
-                <w:rFonts w:ascii="Calibri" w:hAnsi="Calibri"/>
-                <w:sz w:val="22"/>
-                <w:szCs w:val="22"/>
-              </w:rPr>
-              <w:t xml:space="preserve"> </w:t>
-            </w:r>
-            <w:r>
-              <w:rPr>
-                <w:rFonts w:ascii="Calibri" w:hAnsi="Calibri"/>
-                <w:sz w:val="22"/>
-                <w:szCs w:val="22"/>
-              </w:rPr>
-              <w:t>(</w:t>
-            </w:r>
-            <w:r>
-              <w:rPr>
-                <w:rFonts w:ascii="Calibri" w:hAnsi="Calibri"/>
-                <w:sz w:val="22"/>
-                <w:szCs w:val="22"/>
-              </w:rPr>
-              <w:t>Basic)</w:t>
             </w:r>
             <w:r>
               <w:rPr>
@@ -2770,7 +2687,6 @@
           </w:p>
         </w:tc>
       </w:tr>
-      <w:bookmarkEnd w:id="0"/>
     </w:tbl>
     <w:p>
       <w:pPr>
@@ -2833,7 +2749,7 @@
   <w:abstractNum w:abstractNumId="0">
     <w:nsid w:val="FFFFFF1D"/>
     <w:multiLevelType w:val="multilevel"/>
-    <w:tmpl w:val="2D2C66A4"/>
+    <w:tmpl w:val="1444F792"/>
     <w:lvl w:ilvl="0">
       <w:start w:val="1"/>
       <w:numFmt w:val="bullet"/>
@@ -6463,7 +6379,7 @@
 </file>
 
 <file path=customXml/itemProps1.xml><?xml version="1.0" encoding="utf-8"?>
-<ds:datastoreItem xmlns:ds="http://schemas.openxmlformats.org/officeDocument/2006/customXml" ds:itemID="{FAFB02DB-357D-124E-BB84-155A290F5753}">
+<ds:datastoreItem xmlns:ds="http://schemas.openxmlformats.org/officeDocument/2006/customXml" ds:itemID="{F61C064C-768E-2F43-BBF6-BB553BB68961}">
   <ds:schemaRefs>
     <ds:schemaRef ds:uri="http://schemas.openxmlformats.org/officeDocument/2006/bibliography"/>
   </ds:schemaRefs>

</xml_diff>